<commit_message>
Session created and display + message formatting
</commit_message>
<xml_diff>
--- a/Design.docx
+++ b/Design.docx
@@ -255,6 +255,14 @@
       </w:r>
     </w:p>
     <w:p>
+      <w:pPr>
+        <w:ind w:left="1080"/>
+      </w:pPr>
+      <w:r>
+        <w:t>Possible reply call here?</w:t>
+      </w:r>
+    </w:p>
+    <w:p>
       <w:proofErr w:type="gramStart"/>
       <w:r>
         <w:t>!</w:t>
@@ -266,7 +274,7 @@
       <w:proofErr w:type="spellEnd"/>
       <w:proofErr w:type="gramEnd"/>
       <w:r>
-        <w:t xml:space="preserve"> pop</w:t>
+        <w:t xml:space="preserve"> </w:t>
       </w:r>
       <w:r>
         <w:t xml:space="preserve"> </w:t>
@@ -292,6 +300,8 @@
       <w:r>
         <w:t>Return confirmation of success</w:t>
       </w:r>
+      <w:bookmarkStart w:id="0" w:name="_GoBack"/>
+      <w:bookmarkEnd w:id="0"/>
     </w:p>
     <w:p>
       <w:proofErr w:type="gramStart"/>
@@ -305,7 +315,13 @@
       <w:proofErr w:type="spellEnd"/>
       <w:proofErr w:type="gramEnd"/>
       <w:r>
-        <w:t xml:space="preserve"> drop - create a session.</w:t>
+        <w:t xml:space="preserve"> </w:t>
+      </w:r>
+      <w:r>
+        <w:t>pop</w:t>
+      </w:r>
+      <w:r>
+        <w:t xml:space="preserve"> - create a session.</w:t>
       </w:r>
     </w:p>
     <w:p/>
@@ -335,7 +351,7 @@
         </w:numPr>
       </w:pPr>
       <w:r>
-        <w:t>leaderboard with most played game. User with most sessions subscribed.</w:t>
+        <w:t>Set embed colour from image using colour thief</w:t>
       </w:r>
     </w:p>
     <w:p>
@@ -347,7 +363,7 @@
         </w:numPr>
       </w:pPr>
       <w:r>
-        <w:t>Access control of some sort, with locked session to some roles.</w:t>
+        <w:t>leaderboard with most played game. User with most sessions subscribed.</w:t>
       </w:r>
     </w:p>
     <w:p>
@@ -359,7 +375,7 @@
         </w:numPr>
       </w:pPr>
       <w:r>
-        <w:t>Integrate with discord to read games that users are playing</w:t>
+        <w:t>Access control of some sort, with locked session to some roles.</w:t>
       </w:r>
     </w:p>
     <w:p>
@@ -371,6 +387,19 @@
         </w:numPr>
       </w:pPr>
       <w:r>
+        <w:t>Integrate with discord to read games that users are playing</w:t>
+      </w:r>
+    </w:p>
+    <w:p>
+      <w:pPr>
+        <w:pStyle w:val="ListParagraph"/>
+        <w:numPr>
+          <w:ilvl w:val="0"/>
+          <w:numId w:val="3"/>
+        </w:numPr>
+      </w:pPr>
+      <w:r>
+        <w:lastRenderedPageBreak/>
         <w:t>Add some personality, cool quips, funny error messages, maybe occasional funny posts randomly in channels.</w:t>
       </w:r>
     </w:p>
@@ -395,7 +424,6 @@
         </w:numPr>
       </w:pPr>
       <w:r>
-        <w:lastRenderedPageBreak/>
         <w:t>trigger words, like anyone says “</w:t>
       </w:r>
       <w:proofErr w:type="spellStart"/>
@@ -424,12 +452,7 @@
         </w:numPr>
       </w:pPr>
       <w:r>
-        <w:t>10</w:t>
-      </w:r>
-      <w:bookmarkStart w:id="0" w:name="_GoBack"/>
-      <w:bookmarkEnd w:id="0"/>
-      <w:r>
-        <w:t xml:space="preserve">% to say </w:t>
+        <w:t xml:space="preserve">10% to say </w:t>
       </w:r>
       <w:r>
         <w:t xml:space="preserve">“:O” when someone says the </w:t>

</xml_diff>